<commit_message>
Created workshop.docx and workshop.pdf
</commit_message>
<xml_diff>
--- a/doc/Once You Go Stack, You'll Never Go Back.docx
+++ b/doc/Once You Go Stack, You'll Never Go Back.docx
@@ -198,8 +198,6 @@
         </w:rPr>
         <w:br/>
       </w:r>
-      <w:bookmarkStart w:id="0" w:name="_GoBack"/>
-      <w:bookmarkEnd w:id="0"/>
     </w:p>
     <w:p>
       <w:pPr>
@@ -498,8 +496,8 @@
           <w:lang w:eastAsia="en-GB"/>
         </w:rPr>
       </w:pPr>
-      <w:bookmarkStart w:id="1" w:name="OLE_LINK1"/>
-      <w:bookmarkStart w:id="2" w:name="OLE_LINK6"/>
+      <w:bookmarkStart w:id="0" w:name="OLE_LINK1"/>
+      <w:bookmarkStart w:id="1" w:name="OLE_LINK6"/>
       <w:r>
         <w:rPr>
           <w:rFonts w:ascii="Consolas" w:eastAsia="Times New Roman" w:hAnsi="Consolas" w:cs="Consolas"/>
@@ -1151,8 +1149,8 @@
         <w:t>&gt;</w:t>
       </w:r>
     </w:p>
+    <w:bookmarkEnd w:id="0"/>
     <w:bookmarkEnd w:id="1"/>
-    <w:bookmarkEnd w:id="2"/>
     <w:p>
       <w:pPr>
         <w:pStyle w:val="Heading3"/>
@@ -1366,8 +1364,8 @@
           <w:sz w:val="18"/>
         </w:rPr>
       </w:pPr>
-      <w:bookmarkStart w:id="3" w:name="OLE_LINK7"/>
-      <w:bookmarkStart w:id="4" w:name="OLE_LINK8"/>
+      <w:bookmarkStart w:id="2" w:name="OLE_LINK7"/>
+      <w:bookmarkStart w:id="3" w:name="OLE_LINK8"/>
       <w:r>
         <w:rPr>
           <w:rStyle w:val="na"/>
@@ -1797,8 +1795,8 @@
           <w:sz w:val="18"/>
         </w:rPr>
       </w:pPr>
-      <w:bookmarkStart w:id="5" w:name="OLE_LINK4"/>
-      <w:bookmarkStart w:id="6" w:name="OLE_LINK5"/>
+      <w:bookmarkStart w:id="4" w:name="OLE_LINK4"/>
+      <w:bookmarkStart w:id="5" w:name="OLE_LINK5"/>
       <w:proofErr w:type="gramStart"/>
       <w:r>
         <w:rPr>
@@ -1904,8 +1902,8 @@
         </w:rPr>
         <w:br/>
       </w:r>
-      <w:bookmarkStart w:id="7" w:name="OLE_LINK2"/>
-      <w:bookmarkStart w:id="8" w:name="OLE_LINK3"/>
+      <w:bookmarkStart w:id="6" w:name="OLE_LINK2"/>
+      <w:bookmarkStart w:id="7" w:name="OLE_LINK3"/>
       <w:r>
         <w:rPr>
           <w:rFonts w:ascii="Consolas" w:hAnsi="Consolas" w:cs="Consolas"/>
@@ -2310,8 +2308,8 @@
         </w:rPr>
         <w:br/>
       </w:r>
+      <w:bookmarkEnd w:id="6"/>
       <w:bookmarkEnd w:id="7"/>
-      <w:bookmarkEnd w:id="8"/>
       <w:r>
         <w:rPr>
           <w:rStyle w:val="p"/>
@@ -2321,8 +2319,8 @@
         </w:rPr>
         <w:t>}</w:t>
       </w:r>
+      <w:bookmarkEnd w:id="2"/>
       <w:bookmarkEnd w:id="3"/>
-      <w:bookmarkEnd w:id="4"/>
       <w:r>
         <w:rPr>
           <w:rFonts w:ascii="Consolas" w:hAnsi="Consolas" w:cs="Consolas"/>
@@ -2332,8 +2330,8 @@
         <w:t xml:space="preserve"> </w:t>
       </w:r>
     </w:p>
+    <w:bookmarkEnd w:id="4"/>
     <w:bookmarkEnd w:id="5"/>
-    <w:bookmarkEnd w:id="6"/>
     <w:p>
       <w:pPr>
         <w:rPr>
@@ -2486,8 +2484,8 @@
           <w:highlight w:val="white"/>
         </w:rPr>
       </w:pPr>
-      <w:bookmarkStart w:id="9" w:name="OLE_LINK9"/>
-      <w:bookmarkStart w:id="10" w:name="OLE_LINK10"/>
+      <w:bookmarkStart w:id="8" w:name="OLE_LINK9"/>
+      <w:bookmarkStart w:id="9" w:name="OLE_LINK10"/>
       <w:proofErr w:type="gramStart"/>
       <w:r>
         <w:rPr>
@@ -3677,8 +3675,8 @@
         <w:t>}</w:t>
       </w:r>
     </w:p>
+    <w:bookmarkEnd w:id="8"/>
     <w:bookmarkEnd w:id="9"/>
-    <w:bookmarkEnd w:id="10"/>
     <w:p/>
     <w:p>
       <w:pPr>
@@ -6150,13 +6148,7 @@
         <w:rPr>
           <w:rFonts w:ascii="Comic Sans MS" w:hAnsi="Comic Sans MS"/>
         </w:rPr>
-        <w:t>the developers to make their code easily testable, so I can create automated tests to improve confidence in the quality of our product</w:t>
-      </w:r>
-      <w:r>
-        <w:rPr>
-          <w:rFonts w:ascii="Comic Sans MS" w:hAnsi="Comic Sans MS"/>
-        </w:rPr>
-        <w:t>.</w:t>
+        <w:t>the developers to make their code easily testable, so I can create automated tests to improve confidence in the quality of our product.</w:t>
       </w:r>
     </w:p>
     <w:p>
@@ -6187,15 +6179,33 @@
       <w:proofErr w:type="spellEnd"/>
       <w:proofErr w:type="gramEnd"/>
       <w:r>
-        <w:t xml:space="preserve"> container – a fast, lightweight container written by the same person who wrote </w:t>
-      </w:r>
-      <w:proofErr w:type="spellStart"/>
-      <w:r>
-        <w:t>Moq</w:t>
-      </w:r>
-      <w:proofErr w:type="spellEnd"/>
-      <w:r>
-        <w:t xml:space="preserve"> – so we’re going to wire up our services accordingly.</w:t>
+        <w:t xml:space="preserve"> container</w:t>
+      </w:r>
+      <w:r>
+        <w:rPr>
+          <w:rStyle w:val="FootnoteReference"/>
+        </w:rPr>
+        <w:footnoteReference w:id="4"/>
+      </w:r>
+      <w:r>
+        <w:t xml:space="preserve">, </w:t>
+      </w:r>
+      <w:r>
+        <w:t xml:space="preserve">so we’re going to </w:t>
+      </w:r>
+      <w:r>
+        <w:t xml:space="preserve">configure </w:t>
+      </w:r>
+      <w:proofErr w:type="spellStart"/>
+      <w:r>
+        <w:t>Funq</w:t>
+      </w:r>
+      <w:proofErr w:type="spellEnd"/>
+      <w:r>
+        <w:t xml:space="preserve"> and wire</w:t>
+      </w:r>
+      <w:r>
+        <w:t xml:space="preserve"> up our services accordingly.</w:t>
       </w:r>
     </w:p>
     <w:p>
@@ -8544,6 +8554,7 @@
     </w:p>
     <w:p>
       <w:r>
+        <w:lastRenderedPageBreak/>
         <w:t xml:space="preserve">Now we need to wire up our new services. By default, </w:t>
       </w:r>
       <w:proofErr w:type="spellStart"/>
@@ -8589,7 +8600,6 @@
         <w:t>, and register the two services:</w:t>
       </w:r>
     </w:p>
-    <w:p/>
     <w:p>
       <w:pPr>
         <w:pBdr>
@@ -10439,8 +10449,6 @@
       <w:r>
         <w:sym w:font="Wingdings" w:char="F04A"/>
       </w:r>
-    </w:p>
-    <w:p>
       <w:r>
         <w:br w:type="page"/>
       </w:r>
@@ -10476,16 +10484,21 @@
         <w:rPr>
           <w:rFonts w:ascii="Comic Sans MS" w:hAnsi="Comic Sans MS"/>
         </w:rPr>
-        <w:t xml:space="preserve">As a </w:t>
+        <w:t xml:space="preserve">As a QA manager who’s tired of finding bugs even when all the unit tests are green, I want to introduce some higher-level test coverage, so I can be confident we’ve assembled our </w:t>
       </w:r>
       <w:r>
         <w:rPr>
           <w:rFonts w:ascii="Comic Sans MS" w:hAnsi="Comic Sans MS"/>
         </w:rPr>
-        <w:t>QA manager who’s tired of finding bugs even when all the unit tests are green, I want to introduce some higher-level test coverage, so I can be confident we’ve actually assembled our components into a working system.</w:t>
-      </w:r>
-    </w:p>
-    <w:p/>
+        <w:t xml:space="preserve">tested </w:t>
+      </w:r>
+      <w:r>
+        <w:rPr>
+          <w:rFonts w:ascii="Comic Sans MS" w:hAnsi="Comic Sans MS"/>
+        </w:rPr>
+        <w:t>components into a working system.</w:t>
+      </w:r>
+    </w:p>
     <w:p>
       <w:r>
         <w:t xml:space="preserve">One of the great advantages of </w:t>
@@ -11665,6 +11678,12 @@
     </w:p>
     <w:p>
       <w:r>
+        <w:br w:type="page"/>
+      </w:r>
+    </w:p>
+    <w:p>
+      <w:r>
+        <w:lastRenderedPageBreak/>
         <w:t xml:space="preserve">Next, we’re going to write a test class that uses </w:t>
       </w:r>
       <w:proofErr w:type="spellStart"/>
@@ -12444,7 +12463,6 @@
           <w:szCs w:val="19"/>
           <w:highlight w:val="white"/>
         </w:rPr>
-        <w:lastRenderedPageBreak/>
         <w:t xml:space="preserve">        </w:t>
       </w:r>
       <w:proofErr w:type="spellStart"/>
@@ -13996,6 +14014,19 @@
       </w:r>
     </w:p>
     <w:p>
+      <w:r>
+        <w:t xml:space="preserve">Note here that the </w:t>
+      </w:r>
+      <w:proofErr w:type="spellStart"/>
+      <w:r>
+        <w:t>TestFixtureTearDown</w:t>
+      </w:r>
+      <w:proofErr w:type="spellEnd"/>
+      <w:r>
+        <w:t xml:space="preserve"> is important – if you don’t stop your host, the next test run won’t be able to bind to port 1337 and all your tests will fail.</w:t>
+      </w:r>
+    </w:p>
+    <w:p>
       <w:pPr>
         <w:rPr>
           <w:rFonts w:asciiTheme="majorHAnsi" w:eastAsiaTheme="majorEastAsia" w:hAnsiTheme="majorHAnsi" w:cstheme="majorBidi"/>
@@ -14041,19 +14072,27 @@
         <w:rPr>
           <w:rFonts w:ascii="Comic Sans MS" w:hAnsi="Comic Sans MS"/>
         </w:rPr>
-        <w:t xml:space="preserve">As a </w:t>
-      </w:r>
+        <w:t xml:space="preserve">As a developer who’s using the </w:t>
+      </w:r>
+      <w:proofErr w:type="spellStart"/>
       <w:r>
         <w:rPr>
           <w:rFonts w:ascii="Comic Sans MS" w:hAnsi="Comic Sans MS"/>
         </w:rPr>
-        <w:t xml:space="preserve">developer who’s using the </w:t>
-      </w:r>
-      <w:proofErr w:type="spellStart"/>
+        <w:t>HeyStack</w:t>
+      </w:r>
+      <w:proofErr w:type="spellEnd"/>
       <w:r>
         <w:rPr>
           <w:rFonts w:ascii="Comic Sans MS" w:hAnsi="Comic Sans MS"/>
         </w:rPr>
+        <w:t xml:space="preserve"> API, I’d like comprehensive and up-to-date API documentation so I know what services and resources are available via the </w:t>
+      </w:r>
+      <w:proofErr w:type="spellStart"/>
+      <w:r>
+        <w:rPr>
+          <w:rFonts w:ascii="Comic Sans MS" w:hAnsi="Comic Sans MS"/>
+        </w:rPr>
         <w:t>HeyStack</w:t>
       </w:r>
       <w:proofErr w:type="spellEnd"/>
@@ -14061,20 +14100,6 @@
         <w:rPr>
           <w:rFonts w:ascii="Comic Sans MS" w:hAnsi="Comic Sans MS"/>
         </w:rPr>
-        <w:t xml:space="preserve"> API, I’d like comprehensive and up-to-date API documentation so I know what services and resources are available via the </w:t>
-      </w:r>
-      <w:proofErr w:type="spellStart"/>
-      <w:r>
-        <w:rPr>
-          <w:rFonts w:ascii="Comic Sans MS" w:hAnsi="Comic Sans MS"/>
-        </w:rPr>
-        <w:t>HeyStack</w:t>
-      </w:r>
-      <w:proofErr w:type="spellEnd"/>
-      <w:r>
-        <w:rPr>
-          <w:rFonts w:ascii="Comic Sans MS" w:hAnsi="Comic Sans MS"/>
-        </w:rPr>
         <w:t xml:space="preserve"> API.</w:t>
       </w:r>
     </w:p>
@@ -14099,7 +14124,7 @@
         <w:rPr>
           <w:rStyle w:val="FootnoteReference"/>
         </w:rPr>
-        <w:footnoteReference w:id="4"/>
+        <w:footnoteReference w:id="5"/>
       </w:r>
       <w:r>
         <w:t xml:space="preserve"> To get </w:t>
@@ -15041,6 +15066,8 @@
         <w:lastRenderedPageBreak/>
         <w:t>That’s very pretty, but it’s not actually accurate – it’s documented POST, PUT and DELETE methods (which our API doesn’t support), and there’s no explanation of what the status service is for or why you’d want to use it.</w:t>
       </w:r>
+      <w:bookmarkStart w:id="10" w:name="_GoBack"/>
+      <w:bookmarkEnd w:id="10"/>
     </w:p>
     <w:p>
       <w:pPr>
@@ -15764,7 +15791,7 @@
           <w:highlight w:val="white"/>
         </w:rPr>
         <w:br/>
-        <w:t xml:space="preserve">            </w:t>
+        <w:t xml:space="preserve">            hosting our API, returning the hostname and the server's local date</w:t>
       </w:r>
       <w:r>
         <w:rPr>
@@ -15774,28 +15801,8 @@
           <w:szCs w:val="19"/>
           <w:highlight w:val="white"/>
         </w:rPr>
-        <w:t>hosting our API, returning the hostname and the server's local date</w:t>
-      </w:r>
-      <w:r>
-        <w:rPr>
-          <w:rFonts w:ascii="Consolas" w:hAnsi="Consolas" w:cs="Consolas"/>
-          <w:color w:val="A31515"/>
-          <w:sz w:val="19"/>
-          <w:szCs w:val="19"/>
-          <w:highlight w:val="white"/>
-        </w:rPr>
         <w:br/>
-        <w:t xml:space="preserve">           </w:t>
-      </w:r>
-      <w:r>
-        <w:rPr>
-          <w:rFonts w:ascii="Consolas" w:hAnsi="Consolas" w:cs="Consolas"/>
-          <w:color w:val="A31515"/>
-          <w:sz w:val="19"/>
-          <w:szCs w:val="19"/>
-          <w:highlight w:val="white"/>
-        </w:rPr>
-        <w:t xml:space="preserve"> and time."</w:t>
+        <w:t xml:space="preserve">            and time."</w:t>
       </w:r>
     </w:p>
     <w:p>
@@ -16063,11 +16070,6 @@
           </wp:inline>
         </w:drawing>
       </w:r>
-    </w:p>
-    <w:p>
-      <w:pPr>
-        <w:pStyle w:val="Heading2"/>
-      </w:pPr>
     </w:p>
     <w:p>
       <w:pPr>
@@ -17698,7 +17700,7 @@
           <w:rPr>
             <w:noProof/>
           </w:rPr>
-          <w:t>8</w:t>
+          <w:t>15</w:t>
         </w:r>
         <w:r>
           <w:rPr>
@@ -17853,7 +17855,85 @@
       <w:r>
         <w:t xml:space="preserve"> </w:t>
       </w:r>
+      <w:r>
+        <w:t xml:space="preserve"> </w:t>
+      </w:r>
+      <w:proofErr w:type="spellStart"/>
+      <w:r>
+        <w:t>Funq</w:t>
+      </w:r>
+      <w:proofErr w:type="spellEnd"/>
+      <w:r>
+        <w:t xml:space="preserve"> is </w:t>
+      </w:r>
+      <w:r>
+        <w:t xml:space="preserve">a fast, lightweight container written by Daniel </w:t>
+      </w:r>
+      <w:proofErr w:type="spellStart"/>
+      <w:r>
+        <w:t>Cazzulino</w:t>
+      </w:r>
+      <w:proofErr w:type="spellEnd"/>
+      <w:r>
+        <w:t xml:space="preserve"> (@</w:t>
+      </w:r>
+      <w:proofErr w:type="spellStart"/>
+      <w:r>
+        <w:t>kzu</w:t>
+      </w:r>
+      <w:proofErr w:type="spellEnd"/>
+      <w:r>
+        <w:t xml:space="preserve">), the same person who wrote </w:t>
+      </w:r>
+      <w:proofErr w:type="spellStart"/>
+      <w:r>
+        <w:t>Moq</w:t>
+      </w:r>
+      <w:proofErr w:type="spellEnd"/>
+      <w:r>
+        <w:t xml:space="preserve"> –</w:t>
+      </w:r>
+      <w:r>
+        <w:t xml:space="preserve">if you want to know more, there’s a great series of screencasts showing how </w:t>
+      </w:r>
+      <w:proofErr w:type="spellStart"/>
+      <w:r>
+        <w:t>Funq</w:t>
+      </w:r>
+      <w:proofErr w:type="spellEnd"/>
+      <w:r>
+        <w:t xml:space="preserve"> was created at </w:t>
+      </w:r>
       <w:hyperlink r:id="rId2" w:history="1">
+        <w:r>
+          <w:rPr>
+            <w:rStyle w:val="Hyperlink"/>
+          </w:rPr>
+          <w:t>http://blogs.clariusconsulting.net/kzu/funq-screencast-series-on-how-to-building-a-di-container-using-tdd/</w:t>
+        </w:r>
+      </w:hyperlink>
+    </w:p>
+    <w:p>
+      <w:pPr>
+        <w:pStyle w:val="FootnoteText"/>
+      </w:pPr>
+    </w:p>
+  </w:footnote>
+  <w:footnote w:id="5">
+    <w:p>
+      <w:pPr>
+        <w:pStyle w:val="FootnoteText"/>
+      </w:pPr>
+      <w:r>
+        <w:rPr>
+          <w:rStyle w:val="FootnoteReference"/>
+        </w:rPr>
+        <w:footnoteRef/>
+      </w:r>
+      <w:r>
+        <w:t xml:space="preserve"> </w:t>
+      </w:r>
+      <w:hyperlink r:id="rId3" w:history="1">
         <w:r>
           <w:rPr>
             <w:rStyle w:val="Hyperlink"/>
@@ -18367,6 +18447,7 @@
   <w:style w:type="character" w:default="1" w:styleId="DefaultParagraphFont">
     <w:name w:val="Default Paragraph Font"/>
     <w:uiPriority w:val="1"/>
+    <w:semiHidden/>
     <w:unhideWhenUsed/>
   </w:style>
   <w:style w:type="table" w:default="1" w:styleId="TableNormal">
@@ -19045,6 +19126,7 @@
   <w:style w:type="character" w:default="1" w:styleId="DefaultParagraphFont">
     <w:name w:val="Default Paragraph Font"/>
     <w:uiPriority w:val="1"/>
+    <w:semiHidden/>
     <w:unhideWhenUsed/>
   </w:style>
   <w:style w:type="table" w:default="1" w:styleId="TableNormal">
@@ -19781,7 +19863,7 @@
 </file>
 
 <file path=customXml/itemProps1.xml><?xml version="1.0" encoding="utf-8"?>
-<ds:datastoreItem xmlns:ds="http://schemas.openxmlformats.org/officeDocument/2006/customXml" ds:itemID="{2779A6D1-5FA9-4B2A-8D69-D71FCC960C14}">
+<ds:datastoreItem xmlns:ds="http://schemas.openxmlformats.org/officeDocument/2006/customXml" ds:itemID="{6DECF2FA-237A-48A2-B412-7ED4A457F6B9}">
   <ds:schemaRefs>
     <ds:schemaRef ds:uri="http://schemas.openxmlformats.org/officeDocument/2006/bibliography"/>
   </ds:schemaRefs>

</xml_diff>